<commit_message>
added cartridge and bullet sheets added identifiers module
</commit_message>
<xml_diff>
--- a/modules/templates/firearms.docx
+++ b/modules/templates/firearms.docx
@@ -307,6 +307,7 @@
               </w:rPr>
               <w:t xml:space="preserve"> </w:t>
             </w:r>
+            <w:proofErr w:type="gramStart"/>
             <w:r>
               <w:rPr>
                 <w:rFonts w:ascii="Times New Roman" w:eastAsia="Times New Roman" w:hAnsi="Times New Roman" w:cs="Times New Roman"/>
@@ -326,7 +327,18 @@
                 <w:sz w:val="20"/>
                 <w:szCs w:val="20"/>
               </w:rPr>
-              <w:t>AGENCY_CASE</w:t>
+              <w:t>AGENCY</w:t>
+            </w:r>
+            <w:proofErr w:type="gramEnd"/>
+            <w:r>
+              <w:rPr>
+                <w:rFonts w:ascii="Times New Roman" w:hAnsi="Times New Roman" w:cs="Times New Roman"/>
+                <w:b/>
+                <w:bCs/>
+                <w:sz w:val="20"/>
+                <w:szCs w:val="20"/>
+              </w:rPr>
+              <w:t>_CASE</w:t>
             </w:r>
             <w:r>
               <w:rPr>
@@ -354,6 +366,7 @@
                 <w:lang w:val="en-PK"/>
               </w:rPr>
             </w:pPr>
+            <w:proofErr w:type="gramStart"/>
             <w:r>
               <w:rPr>
                 <w:rFonts w:ascii="Times New Roman" w:eastAsia="Times New Roman" w:hAnsi="Times New Roman" w:cs="Times New Roman"/>
@@ -373,7 +386,18 @@
                 <w:sz w:val="20"/>
                 <w:szCs w:val="20"/>
               </w:rPr>
-              <w:t>AGENCY_CASE</w:t>
+              <w:t>AGENCY</w:t>
+            </w:r>
+            <w:proofErr w:type="gramEnd"/>
+            <w:r>
+              <w:rPr>
+                <w:rFonts w:ascii="Times New Roman" w:hAnsi="Times New Roman" w:cs="Times New Roman"/>
+                <w:b/>
+                <w:bCs/>
+                <w:sz w:val="20"/>
+                <w:szCs w:val="20"/>
+              </w:rPr>
+              <w:t>_CASE</w:t>
             </w:r>
             <w:r>
               <w:rPr>
@@ -461,6 +485,7 @@
               </w:rPr>
               <w:t xml:space="preserve"> </w:t>
             </w:r>
+            <w:proofErr w:type="gramStart"/>
             <w:r>
               <w:rPr>
                 <w:rFonts w:ascii="Times New Roman" w:eastAsia="Times New Roman" w:hAnsi="Times New Roman" w:cs="Times New Roman"/>
@@ -483,6 +508,7 @@
               </w:rPr>
               <w:t>ITEM</w:t>
             </w:r>
+            <w:proofErr w:type="gramEnd"/>
             <w:r>
               <w:rPr>
                 <w:rFonts w:ascii="Times New Roman" w:eastAsia="Times New Roman" w:hAnsi="Times New Roman" w:cs="Times New Roman"/>
@@ -538,24 +564,36 @@
               </w:rPr>
               <w:t xml:space="preserve"> </w:t>
             </w:r>
+            <w:proofErr w:type="gramStart"/>
             <w:r>
               <w:rPr>
                 <w:rFonts w:ascii="Times New Roman" w:eastAsia="Times New Roman" w:hAnsi="Times New Roman" w:cs="Times New Roman"/>
                 <w:b/>
                 <w:bCs/>
                 <w:color w:val="404040"/>
-                <w:sz w:val="20"/>
-                <w:szCs w:val="20"/>
-              </w:rPr>
-              <w:t>{{ EXAMINER }}</w:t>
+                <w:sz w:val="16"/>
+                <w:szCs w:val="16"/>
+              </w:rPr>
+              <w:t>{{ EXAMINER</w:t>
+            </w:r>
+            <w:proofErr w:type="gramEnd"/>
+            <w:r>
+              <w:rPr>
+                <w:rFonts w:ascii="Times New Roman" w:eastAsia="Times New Roman" w:hAnsi="Times New Roman" w:cs="Times New Roman"/>
+                <w:b/>
+                <w:bCs/>
+                <w:color w:val="404040"/>
+                <w:sz w:val="16"/>
+                <w:szCs w:val="16"/>
+              </w:rPr>
+              <w:t xml:space="preserve"> }}</w:t>
             </w:r>
             <w:r>
               <w:rPr>
                 <w:rFonts w:asciiTheme="majorBidi" w:hAnsiTheme="majorBidi" w:cstheme="majorBidi"/>
                 <w:b/>
                 <w:bCs/>
-                <w:sz w:val="20"/>
-                <w:szCs w:val="28"/>
+                <w:sz w:val="16"/>
                 <w:lang w:val="en-PK"/>
               </w:rPr>
               <w:t xml:space="preserve">              </w:t>
@@ -613,6 +651,7 @@
               </w:rPr>
               <w:t xml:space="preserve"> </w:t>
             </w:r>
+            <w:proofErr w:type="gramStart"/>
             <w:r>
               <w:rPr>
                 <w:rFonts w:ascii="Times New Roman" w:eastAsia="Times New Roman" w:hAnsi="Times New Roman" w:cs="Times New Roman"/>
@@ -635,6 +674,7 @@
               </w:rPr>
               <w:t>DATE</w:t>
             </w:r>
+            <w:proofErr w:type="gramEnd"/>
             <w:r>
               <w:rPr>
                 <w:rFonts w:ascii="Times New Roman" w:eastAsia="Times New Roman" w:hAnsi="Times New Roman" w:cs="Times New Roman"/>
@@ -731,42 +771,34 @@
               </w:rPr>
               <w:t xml:space="preserve"> </w:t>
             </w:r>
+            <w:proofErr w:type="gramStart"/>
             <w:r>
               <w:rPr>
                 <w:rFonts w:ascii="Times New Roman" w:eastAsia="Times New Roman" w:hAnsi="Times New Roman" w:cs="Times New Roman"/>
                 <w:b/>
                 <w:bCs/>
                 <w:color w:val="404040"/>
-                <w:sz w:val="20"/>
-                <w:szCs w:val="20"/>
-              </w:rPr>
-              <w:t xml:space="preserve">{{ </w:t>
-            </w:r>
+                <w:sz w:val="16"/>
+                <w:szCs w:val="16"/>
+              </w:rPr>
+              <w:t>{{ REVIEWER</w:t>
+            </w:r>
+            <w:proofErr w:type="gramEnd"/>
             <w:r>
               <w:rPr>
                 <w:rFonts w:ascii="Times New Roman" w:eastAsia="Times New Roman" w:hAnsi="Times New Roman" w:cs="Times New Roman"/>
                 <w:b/>
                 <w:bCs/>
                 <w:color w:val="404040"/>
-                <w:sz w:val="20"/>
-                <w:szCs w:val="20"/>
-              </w:rPr>
-              <w:t>REVIEWER</w:t>
-            </w:r>
-            <w:r>
-              <w:rPr>
-                <w:rFonts w:ascii="Times New Roman" w:eastAsia="Times New Roman" w:hAnsi="Times New Roman" w:cs="Times New Roman"/>
-                <w:b/>
-                <w:bCs/>
-                <w:color w:val="404040"/>
-                <w:sz w:val="20"/>
-                <w:szCs w:val="20"/>
+                <w:sz w:val="16"/>
+                <w:szCs w:val="16"/>
               </w:rPr>
               <w:t xml:space="preserve"> }}</w:t>
             </w:r>
             <w:r>
               <w:rPr>
-                <w:sz w:val="16"/>
+                <w:sz w:val="12"/>
+                <w:szCs w:val="18"/>
                 <w:lang w:val="en-PK"/>
               </w:rPr>
               <w:t xml:space="preserve">  </w:t>
@@ -961,6 +993,7 @@
               </w:rPr>
               <w:t xml:space="preserve"> </w:t>
             </w:r>
+            <w:proofErr w:type="gramStart"/>
             <w:r>
               <w:rPr>
                 <w:rFonts w:ascii="Times New Roman" w:eastAsia="Times New Roman" w:hAnsi="Times New Roman" w:cs="Times New Roman"/>
@@ -983,6 +1016,7 @@
               </w:rPr>
               <w:t>CALIBER</w:t>
             </w:r>
+            <w:proofErr w:type="gramEnd"/>
             <w:r>
               <w:rPr>
                 <w:rFonts w:ascii="Times New Roman" w:eastAsia="Times New Roman" w:hAnsi="Times New Roman" w:cs="Times New Roman"/>
@@ -1106,7 +1140,21 @@
               <w:rPr>
                 <w:sz w:val="16"/>
               </w:rPr>
-              <w:t>WEAPONS (Frequent coming weapons with frequent features ), if any of these boxes ticked, then moved to third last row leaving rest</w:t>
+              <w:t xml:space="preserve">WEAPONS (Frequent coming weapons with frequent </w:t>
+            </w:r>
+            <w:proofErr w:type="gramStart"/>
+            <w:r>
+              <w:rPr>
+                <w:sz w:val="16"/>
+              </w:rPr>
+              <w:t>features )</w:t>
+            </w:r>
+            <w:proofErr w:type="gramEnd"/>
+            <w:r>
+              <w:rPr>
+                <w:sz w:val="16"/>
+              </w:rPr>
+              <w:t>, if any of these boxes ticked, then moved to third last row leaving rest</w:t>
             </w:r>
           </w:p>
           <w:p>
@@ -1281,12 +1329,14 @@
               </w:rPr>
               <w:t xml:space="preserve"> </w:t>
             </w:r>
+            <w:proofErr w:type="gramStart"/>
             <w:r>
               <w:rPr>
                 <w:sz w:val="16"/>
               </w:rPr>
               <w:t>pistol</w:t>
             </w:r>
+            <w:proofErr w:type="gramEnd"/>
             <w:r>
               <w:rPr>
                 <w:sz w:val="16"/>
@@ -6229,6 +6279,7 @@
               </w:rPr>
               <w:t xml:space="preserve"> </w:t>
             </w:r>
+            <w:proofErr w:type="gramStart"/>
             <w:r>
               <w:rPr>
                 <w:rFonts w:ascii="Times New Roman" w:eastAsia="Times New Roman" w:hAnsi="Times New Roman" w:cs="Times New Roman"/>
@@ -6238,7 +6289,19 @@
                 <w:sz w:val="20"/>
                 <w:szCs w:val="20"/>
               </w:rPr>
-              <w:t>{{ MARKING }}</w:t>
+              <w:t>{{ MARKING</w:t>
+            </w:r>
+            <w:proofErr w:type="gramEnd"/>
+            <w:r>
+              <w:rPr>
+                <w:rFonts w:ascii="Times New Roman" w:eastAsia="Times New Roman" w:hAnsi="Times New Roman" w:cs="Times New Roman"/>
+                <w:b/>
+                <w:bCs/>
+                <w:color w:val="404040"/>
+                <w:sz w:val="20"/>
+                <w:szCs w:val="20"/>
+              </w:rPr>
+              <w:t xml:space="preserve"> }}</w:t>
             </w:r>
           </w:p>
         </w:tc>
@@ -6336,11 +6399,19 @@
                 <w:sz w:val="16"/>
               </w:rPr>
             </w:pPr>
-            <w:r>
-              <w:rPr>
-                <w:sz w:val="16"/>
-              </w:rPr>
-              <w:t>REPACKING .MARKED AS</w:t>
+            <w:proofErr w:type="gramStart"/>
+            <w:r>
+              <w:rPr>
+                <w:sz w:val="16"/>
+              </w:rPr>
+              <w:t>REPACKING .MARKED</w:t>
+            </w:r>
+            <w:proofErr w:type="gramEnd"/>
+            <w:r>
+              <w:rPr>
+                <w:sz w:val="16"/>
+              </w:rPr>
+              <w:t xml:space="preserve"> AS</w:t>
             </w:r>
           </w:p>
           <w:p>
@@ -6593,7 +6664,14 @@
               <w:rPr>
                 <w:sz w:val="18"/>
               </w:rPr>
-              <w:t xml:space="preserve">    </w:t>
+              <w:t xml:space="preserve"> </w:t>
+            </w:r>
+            <w:proofErr w:type="gramStart"/>
+            <w:r>
+              <w:rPr>
+                <w:sz w:val="18"/>
+              </w:rPr>
+              <w:t xml:space="preserve">   </w:t>
             </w:r>
             <w:r>
               <w:rPr>
@@ -6604,7 +6682,19 @@
                 <w:sz w:val="20"/>
                 <w:szCs w:val="20"/>
               </w:rPr>
-              <w:t>{{ ABIS }}</w:t>
+              <w:t>{</w:t>
+            </w:r>
+            <w:proofErr w:type="gramEnd"/>
+            <w:r>
+              <w:rPr>
+                <w:rFonts w:ascii="Times New Roman" w:eastAsia="Times New Roman" w:hAnsi="Times New Roman" w:cs="Times New Roman"/>
+                <w:b/>
+                <w:bCs/>
+                <w:color w:val="404040"/>
+                <w:sz w:val="20"/>
+                <w:szCs w:val="20"/>
+              </w:rPr>
+              <w:t>{ ABIS }}</w:t>
             </w:r>
           </w:p>
           <w:p>
@@ -6850,6 +6940,7 @@
                               </w:rPr>
                               <w:tab/>
                             </w:r>
+                            <w:proofErr w:type="gramStart"/>
                             <w:r>
                               <w:rPr>
                                 <w:sz w:val="16"/>
@@ -6871,7 +6962,18 @@
                                 <w:szCs w:val="16"/>
                                 <w:lang w:val="en-PK" w:eastAsia="en-PK"/>
                               </w:rPr>
-                              <w:t>Bullet Recovery Tank Inspected for any Previously present bullets</w:t>
+                              <w:t>Bullet</w:t>
+                            </w:r>
+                            <w:proofErr w:type="gramEnd"/>
+                            <w:r>
+                              <w:rPr>
+                                <w:rFonts w:eastAsia="Times New Roman"/>
+                                <w:color w:val="000000"/>
+                                <w:sz w:val="16"/>
+                                <w:szCs w:val="16"/>
+                                <w:lang w:val="en-PK" w:eastAsia="en-PK"/>
+                              </w:rPr>
+                              <w:t xml:space="preserve"> Recovery Tank Inspected for any Previously present bullets</w:t>
                             </w:r>
                           </w:p>
                           <w:p>
@@ -7229,6 +7331,7 @@
         </w:rPr>
         <w:t xml:space="preserve">Examiner: </w:t>
       </w:r>
+      <w:proofErr w:type="gramStart"/>
       <w:r>
         <w:rPr>
           <w:sz w:val="20"/>
@@ -7255,7 +7358,20 @@
           <w:szCs w:val="20"/>
           <w:u w:val="single"/>
         </w:rPr>
-        <w:t xml:space="preserve">{{ </w:t>
+        <w:t>{</w:t>
+      </w:r>
+      <w:proofErr w:type="gramEnd"/>
+      <w:r>
+        <w:rPr>
+          <w:rFonts w:ascii="Times New Roman" w:eastAsia="Times New Roman" w:hAnsi="Times New Roman" w:cs="Times New Roman"/>
+          <w:b/>
+          <w:bCs/>
+          <w:color w:val="404040"/>
+          <w:sz w:val="20"/>
+          <w:szCs w:val="20"/>
+          <w:u w:val="single"/>
+        </w:rPr>
+        <w:t xml:space="preserve">{ </w:t>
       </w:r>
       <w:r>
         <w:rPr>

</xml_diff>

<commit_message>
added test fires items in firearms sheet fixed some typos in report
</commit_message>
<xml_diff>
--- a/modules/templates/firearms.docx
+++ b/modules/templates/firearms.docx
@@ -3631,7 +3631,7 @@
           </mc:Choice>
           <mc:Fallback>
             <w:pict>
-              <v:group w14:anchorId="5A6655ED" id="Group 72" o:spid="_x0000_s1026" style="position:absolute;margin-left:35.75pt;margin-top:16pt;width:540.6pt;height:56.65pt;z-index:-15725568;mso-wrap-distance-left:0;mso-wrap-distance-right:0;mso-position-horizontal-relative:page" coordorigin="715,320" coordsize="10812,1133" o:gfxdata="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">
+              <v:group w14:anchorId="5A6655ED" id="Group 72" o:spid="_x0000_s1026" style="position:absolute;margin-left:35.75pt;margin-top:16pt;width:540.6pt;height:56.65pt;z-index:-15725568;mso-wrap-distance-left:0;mso-wrap-distance-right:0;mso-position-horizontal-relative:page" coordorigin="715,320" coordsize="10812,1133" o:gfxdata="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">
                 <v:shape id="AutoShape 83" o:spid="_x0000_s1027" style="position:absolute;left:715;top:319;width:10812;height:1133;visibility:visible;mso-wrap-style:square;v-text-anchor:top" coordsize="10812,1133" o:gfxdata="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" path="m10,1123r-10,l,1132r10,l10,1123xm10,l,,,9,,1123r10,l10,9,10,xm10812,1123r-10,l10,1123r,9l10802,1132r10,l10812,1123xm10812,r-10,l10,r,9l10802,9r,1114l10812,1123r,-1114l10812,xe" fillcolor="black" stroked="f">
                   <v:path arrowok="t" o:connecttype="custom" o:connectlocs="10,1443;0,1443;0,1452;10,1452;10,1443;10,320;0,320;0,329;0,1443;10,1443;10,329;10,320;10812,1443;10802,1443;10,1443;10,1452;10802,1452;10812,1452;10812,1443;10812,320;10802,320;10,320;10,329;10802,329;10802,1443;10812,1443;10812,329;10812,320" o:connectangles="0,0,0,0,0,0,0,0,0,0,0,0,0,0,0,0,0,0,0,0,0,0,0,0,0,0,0,0"/>
                 </v:shape>
@@ -5500,7 +5500,7 @@
           </mc:Choice>
           <mc:Fallback>
             <w:pict>
-              <v:group w14:anchorId="22FB4FDF" id="Group 56" o:spid="_x0000_s1038" style="position:absolute;margin-left:33.5pt;margin-top:80.55pt;width:545.15pt;height:56.55pt;z-index:-15725056;mso-wrap-distance-left:0;mso-wrap-distance-right:0;mso-position-horizontal-relative:page" coordorigin="670,1611" coordsize="10903,1131" o:gfxdata="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">
+              <v:group w14:anchorId="22FB4FDF" id="Group 56" o:spid="_x0000_s1038" style="position:absolute;margin-left:33.5pt;margin-top:80.55pt;width:545.15pt;height:56.55pt;z-index:-15725056;mso-wrap-distance-left:0;mso-wrap-distance-right:0;mso-position-horizontal-relative:page" coordorigin="670,1611" coordsize="10903,1131" o:gfxdata="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">
                 <v:shape id="AutoShape 71" o:spid="_x0000_s1039" style="position:absolute;left:669;top:1610;width:10903;height:1131;visibility:visible;mso-wrap-style:square;v-text-anchor:top" coordsize="10903,1131" o:gfxdata="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" path="m9,l,,,9,,1121r,10l9,1131r,-10l9,9,9,xm10902,r-9,l9,r,9l10893,9r,1112l9,1121r,10l10893,1131r9,l10902,1121r,-1112l10902,xe" fillcolor="black" stroked="f">
                   <v:path arrowok="t" o:connecttype="custom" o:connectlocs="9,1611;0,1611;0,1620;0,1620;0,2732;0,2742;9,2742;9,2732;9,1620;9,1620;9,1611;10902,1611;10893,1611;9,1611;9,1620;10893,1620;10893,2732;9,2732;9,2742;10893,2742;10902,2742;10902,2732;10902,1620;10902,1620;10902,1611" o:connectangles="0,0,0,0,0,0,0,0,0,0,0,0,0,0,0,0,0,0,0,0,0,0,0,0,0"/>
                 </v:shape>
@@ -6516,6 +6516,73 @@
               <w:t>FIREARM OPERATABILITY- TEST FIRE ITEMS</w:t>
             </w:r>
           </w:p>
+          <w:p>
+            <w:pPr>
+              <w:pStyle w:val="TableParagraph"/>
+              <w:spacing w:line="194" w:lineRule="exact"/>
+              <w:ind w:left="107"/>
+              <w:rPr>
+                <w:sz w:val="16"/>
+              </w:rPr>
+            </w:pPr>
+          </w:p>
+          <w:p>
+            <w:pPr>
+              <w:pStyle w:val="TableParagraph"/>
+              <w:spacing w:line="194" w:lineRule="exact"/>
+              <w:ind w:left="720" w:hanging="613"/>
+              <w:jc w:val="center"/>
+              <w:rPr>
+                <w:sz w:val="16"/>
+              </w:rPr>
+            </w:pPr>
+            <w:r>
+              <w:rPr>
+                <w:rFonts w:ascii="Times New Roman" w:eastAsia="Times New Roman" w:hAnsi="Times New Roman" w:cs="Times New Roman"/>
+                <w:b/>
+                <w:bCs/>
+                <w:color w:val="404040"/>
+                <w:sz w:val="20"/>
+                <w:szCs w:val="20"/>
+              </w:rPr>
+              <w:t xml:space="preserve">              </w:t>
+            </w:r>
+            <w:proofErr w:type="gramStart"/>
+            <w:r>
+              <w:rPr>
+                <w:rFonts w:ascii="Times New Roman" w:eastAsia="Times New Roman" w:hAnsi="Times New Roman" w:cs="Times New Roman"/>
+                <w:b/>
+                <w:bCs/>
+                <w:color w:val="404040"/>
+                <w:sz w:val="20"/>
+                <w:szCs w:val="20"/>
+              </w:rPr>
+              <w:t xml:space="preserve">{{ </w:t>
+            </w:r>
+            <w:r>
+              <w:rPr>
+                <w:rFonts w:ascii="Times New Roman" w:eastAsia="Times New Roman" w:hAnsi="Times New Roman" w:cs="Times New Roman"/>
+                <w:b/>
+                <w:bCs/>
+                <w:color w:val="404040"/>
+                <w:sz w:val="20"/>
+                <w:szCs w:val="20"/>
+              </w:rPr>
+              <w:t>TESTFIRES</w:t>
+            </w:r>
+            <w:proofErr w:type="gramEnd"/>
+            <w:r>
+              <w:rPr>
+                <w:rFonts w:ascii="Times New Roman" w:eastAsia="Times New Roman" w:hAnsi="Times New Roman" w:cs="Times New Roman"/>
+                <w:b/>
+                <w:bCs/>
+                <w:color w:val="404040"/>
+                <w:sz w:val="20"/>
+                <w:szCs w:val="20"/>
+              </w:rPr>
+              <w:t xml:space="preserve"> }}</w:t>
+            </w:r>
+          </w:p>
         </w:tc>
         <w:tc>
           <w:tcPr>
@@ -7098,7 +7165,7 @@
           </mc:Choice>
           <mc:Fallback>
             <w:pict>
-              <v:shape w14:anchorId="1E33F1A2" id="Text Box 55" o:spid="_x0000_s1054" type="#_x0000_t202" style="width:544.7pt;height:27pt;visibility:visible;mso-wrap-style:square;mso-left-percent:-10001;mso-top-percent:-10001;mso-position-horizontal:absolute;mso-position-horizontal-relative:char;mso-position-vertical:absolute;mso-position-vertical-relative:line;mso-left-percent:-10001;mso-top-percent:-10001;v-text-anchor:top" o:gfxdata="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" filled="f" strokeweight=".16936mm">
+              <v:shape w14:anchorId="1E33F1A2" id="Text Box 55" o:spid="_x0000_s1054" type="#_x0000_t202" style="width:544.7pt;height:27pt;visibility:visible;mso-wrap-style:square;mso-left-percent:-10001;mso-top-percent:-10001;mso-position-horizontal:absolute;mso-position-horizontal-relative:char;mso-position-vertical:absolute;mso-position-vertical-relative:line;mso-left-percent:-10001;mso-top-percent:-10001;v-text-anchor:top" o:gfxdata="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" filled="f" strokeweight=".16936mm">
                 <v:textbox inset="0,0,0,0">
                   <w:txbxContent>
                     <w:p>
@@ -7547,7 +7614,7 @@
               <v:stroke joinstyle="miter"/>
               <v:path gradientshapeok="t" o:connecttype="rect"/>
             </v:shapetype>
-            <v:shape id="Text Box 3" o:spid="_x0000_s1055" type="#_x0000_t202" style="position:absolute;margin-left:32.95pt;margin-top:743.85pt;width:108.95pt;height:13.05pt;z-index:-16530432;visibility:visible;mso-wrap-style:square;mso-width-percent:0;mso-height-percent:0;mso-wrap-distance-left:9pt;mso-wrap-distance-top:0;mso-wrap-distance-right:9pt;mso-wrap-distance-bottom:0;mso-position-horizontal:absolute;mso-position-horizontal-relative:page;mso-position-vertical:absolute;mso-position-vertical-relative:page;mso-width-percent:0;mso-height-percent:0;mso-width-relative:page;mso-height-relative:page;v-text-anchor:top" o:gfxdata="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" filled="f" stroked="f">
+            <v:shape id="Text Box 3" o:spid="_x0000_s1055" type="#_x0000_t202" style="position:absolute;margin-left:32.95pt;margin-top:743.85pt;width:108.95pt;height:13.05pt;z-index:-16530432;visibility:visible;mso-wrap-style:square;mso-width-percent:0;mso-height-percent:0;mso-wrap-distance-left:9pt;mso-wrap-distance-top:0;mso-wrap-distance-right:9pt;mso-wrap-distance-bottom:0;mso-position-horizontal:absolute;mso-position-horizontal-relative:page;mso-position-vertical:absolute;mso-position-vertical-relative:page;mso-width-percent:0;mso-height-percent:0;mso-width-relative:page;mso-height-relative:page;v-text-anchor:top" o:gfxdata="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" filled="f" stroked="f">
               <v:textbox inset="0,0,0,0">
                 <w:txbxContent>
                   <w:p>
@@ -7659,7 +7726,7 @@
         </mc:Choice>
         <mc:Fallback>
           <w:pict>
-            <v:shape w14:anchorId="6A51DCED" id="Text Box 2" o:spid="_x0000_s1056" type="#_x0000_t202" style="position:absolute;margin-left:252pt;margin-top:743.85pt;width:73.5pt;height:13.05pt;z-index:-16529920;visibility:visible;mso-wrap-style:square;mso-width-percent:0;mso-height-percent:0;mso-wrap-distance-left:9pt;mso-wrap-distance-top:0;mso-wrap-distance-right:9pt;mso-wrap-distance-bottom:0;mso-position-horizontal:absolute;mso-position-horizontal-relative:page;mso-position-vertical:absolute;mso-position-vertical-relative:page;mso-width-percent:0;mso-height-percent:0;mso-width-relative:page;mso-height-relative:page;v-text-anchor:top" o:gfxdata="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" filled="f" stroked="f">
+            <v:shape w14:anchorId="6A51DCED" id="Text Box 2" o:spid="_x0000_s1056" type="#_x0000_t202" style="position:absolute;margin-left:252pt;margin-top:743.85pt;width:73.5pt;height:13.05pt;z-index:-16529920;visibility:visible;mso-wrap-style:square;mso-width-percent:0;mso-height-percent:0;mso-wrap-distance-left:9pt;mso-wrap-distance-top:0;mso-wrap-distance-right:9pt;mso-wrap-distance-bottom:0;mso-position-horizontal:absolute;mso-position-horizontal-relative:page;mso-position-vertical:absolute;mso-position-vertical-relative:page;mso-width-percent:0;mso-height-percent:0;mso-width-relative:page;mso-height-relative:page;v-text-anchor:top" o:gfxdata="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" filled="f" stroked="f">
               <v:textbox inset="0,0,0,0">
                 <w:txbxContent>
                   <w:p>
@@ -7793,7 +7860,7 @@
         </mc:Choice>
         <mc:Fallback>
           <w:pict>
-            <v:shape w14:anchorId="61955ACB" id="Text Box 1" o:spid="_x0000_s1057" type="#_x0000_t202" style="position:absolute;margin-left:455.35pt;margin-top:743.85pt;width:124.75pt;height:13.05pt;z-index:-16529408;visibility:visible;mso-wrap-style:square;mso-width-percent:0;mso-height-percent:0;mso-wrap-distance-left:9pt;mso-wrap-distance-top:0;mso-wrap-distance-right:9pt;mso-wrap-distance-bottom:0;mso-position-horizontal:absolute;mso-position-horizontal-relative:page;mso-position-vertical:absolute;mso-position-vertical-relative:page;mso-width-percent:0;mso-height-percent:0;mso-width-relative:page;mso-height-relative:page;v-text-anchor:top" o:gfxdata="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" filled="f" stroked="f">
+            <v:shape w14:anchorId="61955ACB" id="Text Box 1" o:spid="_x0000_s1057" type="#_x0000_t202" style="position:absolute;margin-left:455.35pt;margin-top:743.85pt;width:124.75pt;height:13.05pt;z-index:-16529408;visibility:visible;mso-wrap-style:square;mso-width-percent:0;mso-height-percent:0;mso-wrap-distance-left:9pt;mso-wrap-distance-top:0;mso-wrap-distance-right:9pt;mso-wrap-distance-bottom:0;mso-position-horizontal:absolute;mso-position-horizontal-relative:page;mso-position-vertical:absolute;mso-position-vertical-relative:page;mso-width-percent:0;mso-height-percent:0;mso-width-relative:page;mso-height-relative:page;v-text-anchor:top" o:gfxdata="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" filled="f" stroked="f">
               <v:textbox inset="0,0,0,0">
                 <w:txbxContent>
                   <w:p>

</xml_diff>

<commit_message>
added notes of firearm in firearm document
</commit_message>
<xml_diff>
--- a/modules/templates/firearms.docx
+++ b/modules/templates/firearms.docx
@@ -6843,7 +6843,7 @@
         <mc:AlternateContent>
           <mc:Choice Requires="wps">
             <w:drawing>
-              <wp:anchor distT="0" distB="0" distL="114300" distR="114300" simplePos="0" relativeHeight="487622144" behindDoc="0" locked="0" layoutInCell="1" allowOverlap="1" wp14:anchorId="3D309653" wp14:editId="1F0D5BA7">
+              <wp:anchor distT="0" distB="0" distL="114300" distR="114300" simplePos="0" relativeHeight="487622144" behindDoc="0" locked="0" layoutInCell="1" allowOverlap="1" wp14:anchorId="3D309653" wp14:editId="603E54A8">
                 <wp:simplePos x="0" y="0"/>
                 <wp:positionH relativeFrom="column">
                   <wp:posOffset>4436533</wp:posOffset>
@@ -6896,7 +6896,7 @@
           </mc:Choice>
           <mc:Fallback>
             <w:pict>
-              <v:line w14:anchorId="4EDE01C1" id="Straight Connector 110" o:spid="_x0000_s1026" style="position:absolute;z-index:487622144;visibility:visible;mso-wrap-style:square;mso-height-percent:0;mso-wrap-distance-left:9pt;mso-wrap-distance-top:0;mso-wrap-distance-right:9pt;mso-wrap-distance-bottom:0;mso-position-horizontal:absolute;mso-position-horizontal-relative:text;mso-position-vertical:absolute;mso-position-vertical-relative:text;mso-height-percent:0;mso-height-relative:margin" from="349.35pt,4.65pt" to="349.4pt,31.95pt" o:gfxdata="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" strokecolor="black [3040]" strokeweight=".5pt"/>
+              <v:line w14:anchorId="0499BD9D" id="Straight Connector 110" o:spid="_x0000_s1026" style="position:absolute;z-index:487622144;visibility:visible;mso-wrap-style:square;mso-height-percent:0;mso-wrap-distance-left:9pt;mso-wrap-distance-top:0;mso-wrap-distance-right:9pt;mso-wrap-distance-bottom:0;mso-position-horizontal:absolute;mso-position-horizontal-relative:text;mso-position-vertical:absolute;mso-position-vertical-relative:text;mso-height-percent:0;mso-height-relative:margin" from="349.35pt,4.65pt" to="349.4pt,31.95pt" o:gfxdata="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" strokecolor="black [3040]" strokeweight=".5pt"/>
             </w:pict>
           </mc:Fallback>
         </mc:AlternateContent>
@@ -6910,6 +6910,101 @@
           <w:sz w:val="20"/>
         </w:rPr>
       </w:pPr>
+      <w:r>
+        <w:rPr>
+          <w:noProof/>
+          <w:sz w:val="20"/>
+        </w:rPr>
+        <mc:AlternateContent>
+          <mc:Choice Requires="wps">
+            <w:drawing>
+              <wp:anchor distT="0" distB="0" distL="114300" distR="114300" simplePos="0" relativeHeight="487623168" behindDoc="1" locked="0" layoutInCell="1" allowOverlap="1" wp14:anchorId="64487B0B" wp14:editId="4A47EC7A">
+                <wp:simplePos x="0" y="0"/>
+                <wp:positionH relativeFrom="column">
+                  <wp:posOffset>5355007</wp:posOffset>
+                </wp:positionH>
+                <wp:positionV relativeFrom="paragraph">
+                  <wp:posOffset>147166</wp:posOffset>
+                </wp:positionV>
+                <wp:extent cx="1161535" cy="197708"/>
+                <wp:effectExtent l="0" t="0" r="635" b="0"/>
+                <wp:wrapNone/>
+                <wp:docPr id="1" name="Text Box 1"/>
+                <wp:cNvGraphicFramePr/>
+                <a:graphic xmlns:a="http://schemas.openxmlformats.org/drawingml/2006/main">
+                  <a:graphicData uri="http://schemas.microsoft.com/office/word/2010/wordprocessingShape">
+                    <wps:wsp>
+                      <wps:cNvSpPr txBox="1"/>
+                      <wps:spPr>
+                        <a:xfrm>
+                          <a:off x="0" y="0"/>
+                          <a:ext cx="1161535" cy="197708"/>
+                        </a:xfrm>
+                        <a:prstGeom prst="rect">
+                          <a:avLst/>
+                        </a:prstGeom>
+                        <a:solidFill>
+                          <a:schemeClr val="lt1"/>
+                        </a:solidFill>
+                        <a:ln w="6350">
+                          <a:noFill/>
+                        </a:ln>
+                      </wps:spPr>
+                      <wps:txbx>
+                        <w:txbxContent>
+                          <w:p>
+                            <w:r>
+                              <w:rPr>
+                                <w:rFonts w:eastAsia="Times New Roman"/>
+                                <w:color w:val="000000"/>
+                                <w:sz w:val="16"/>
+                                <w:szCs w:val="16"/>
+                                <w:lang w:val="en-PK" w:eastAsia="en-PK"/>
+                              </w:rPr>
+                              <w:t>YES / NO / NA</w:t>
+                            </w:r>
+                          </w:p>
+                        </w:txbxContent>
+                      </wps:txbx>
+                      <wps:bodyPr rot="0" spcFirstLastPara="0" vertOverflow="overflow" horzOverflow="overflow" vert="horz" wrap="square" lIns="91440" tIns="45720" rIns="91440" bIns="45720" numCol="1" spcCol="0" rtlCol="0" fromWordArt="0" anchor="t" anchorCtr="0" forceAA="0" compatLnSpc="1">
+                        <a:prstTxWarp prst="textNoShape">
+                          <a:avLst/>
+                        </a:prstTxWarp>
+                        <a:noAutofit/>
+                      </wps:bodyPr>
+                    </wps:wsp>
+                  </a:graphicData>
+                </a:graphic>
+                <wp14:sizeRelV relativeFrom="margin">
+                  <wp14:pctHeight>0</wp14:pctHeight>
+                </wp14:sizeRelV>
+              </wp:anchor>
+            </w:drawing>
+          </mc:Choice>
+          <mc:Fallback>
+            <w:pict>
+              <v:shape w14:anchorId="64487B0B" id="Text Box 1" o:spid="_x0000_s1054" type="#_x0000_t202" style="position:absolute;left:0;text-align:left;margin-left:421.65pt;margin-top:11.6pt;width:91.45pt;height:15.55pt;z-index:-15693312;visibility:visible;mso-wrap-style:square;mso-height-percent:0;mso-wrap-distance-left:9pt;mso-wrap-distance-top:0;mso-wrap-distance-right:9pt;mso-wrap-distance-bottom:0;mso-position-horizontal:absolute;mso-position-horizontal-relative:text;mso-position-vertical:absolute;mso-position-vertical-relative:text;mso-height-percent:0;mso-height-relative:margin;v-text-anchor:top" o:gfxdata="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" fillcolor="white [3201]" stroked="f" strokeweight=".5pt">
+                <v:textbox>
+                  <w:txbxContent>
+                    <w:p>
+                      <w:r>
+                        <w:rPr>
+                          <w:rFonts w:eastAsia="Times New Roman"/>
+                          <w:color w:val="000000"/>
+                          <w:sz w:val="16"/>
+                          <w:szCs w:val="16"/>
+                          <w:lang w:val="en-PK" w:eastAsia="en-PK"/>
+                        </w:rPr>
+                        <w:t>YES / NO / NA</w:t>
+                      </w:r>
+                    </w:p>
+                  </w:txbxContent>
+                </v:textbox>
+              </v:shape>
+            </w:pict>
+          </mc:Fallback>
+        </mc:AlternateContent>
+      </w:r>
       <w:r>
         <w:rPr>
           <w:noProof/>
@@ -7056,90 +7151,53 @@
                             <w:r>
                               <w:rPr>
                                 <w:sz w:val="16"/>
-                                <w:lang w:val="en-PK"/>
                               </w:rPr>
-                              <w:tab/>
+                              <w:t xml:space="preserve"> </w:t>
+                            </w:r>
+                            <w:proofErr w:type="gramStart"/>
+                            <w:r>
+                              <w:rPr>
+                                <w:rFonts w:ascii="Times New Roman" w:eastAsia="Times New Roman" w:hAnsi="Times New Roman" w:cs="Times New Roman"/>
+                                <w:b/>
+                                <w:bCs/>
+                                <w:color w:val="404040"/>
+                                <w:sz w:val="20"/>
+                                <w:szCs w:val="20"/>
+                              </w:rPr>
+                              <w:t xml:space="preserve">{{ </w:t>
                             </w:r>
                             <w:r>
                               <w:rPr>
-                                <w:sz w:val="16"/>
-                                <w:lang w:val="en-PK"/>
+                                <w:rFonts w:ascii="Times New Roman" w:hAnsi="Times New Roman" w:cs="Times New Roman"/>
+                                <w:b/>
+                                <w:bCs/>
+                                <w:sz w:val="20"/>
+                                <w:szCs w:val="20"/>
                               </w:rPr>
-                              <w:tab/>
+                              <w:t>NOTES</w:t>
+                            </w:r>
+                            <w:proofErr w:type="gramEnd"/>
+                            <w:r>
+                              <w:rPr>
+                                <w:rFonts w:ascii="Times New Roman" w:eastAsia="Times New Roman" w:hAnsi="Times New Roman" w:cs="Times New Roman"/>
+                                <w:b/>
+                                <w:bCs/>
+                                <w:color w:val="404040"/>
+                                <w:sz w:val="20"/>
+                                <w:szCs w:val="20"/>
+                              </w:rPr>
+                              <w:t xml:space="preserve"> }}</w:t>
                             </w:r>
                             <w:r>
                               <w:rPr>
-                                <w:sz w:val="16"/>
-                                <w:lang w:val="en-PK"/>
+                                <w:rFonts w:ascii="Times New Roman" w:eastAsia="Times New Roman" w:hAnsi="Times New Roman" w:cs="Times New Roman"/>
+                                <w:b/>
+                                <w:bCs/>
+                                <w:color w:val="404040"/>
+                                <w:sz w:val="20"/>
+                                <w:szCs w:val="20"/>
                               </w:rPr>
-                              <w:tab/>
-                            </w:r>
-                            <w:r>
-                              <w:rPr>
-                                <w:sz w:val="16"/>
-                                <w:lang w:val="en-PK"/>
-                              </w:rPr>
-                              <w:tab/>
-                            </w:r>
-                            <w:r>
-                              <w:rPr>
-                                <w:sz w:val="16"/>
-                                <w:lang w:val="en-PK"/>
-                              </w:rPr>
-                              <w:tab/>
-                            </w:r>
-                            <w:r>
-                              <w:rPr>
-                                <w:sz w:val="16"/>
-                                <w:lang w:val="en-PK"/>
-                              </w:rPr>
-                              <w:tab/>
-                            </w:r>
-                            <w:r>
-                              <w:rPr>
-                                <w:sz w:val="16"/>
-                                <w:lang w:val="en-PK"/>
-                              </w:rPr>
-                              <w:tab/>
-                            </w:r>
-                            <w:r>
-                              <w:rPr>
-                                <w:sz w:val="16"/>
-                                <w:lang w:val="en-PK"/>
-                              </w:rPr>
-                              <w:tab/>
-                            </w:r>
-                            <w:r>
-                              <w:rPr>
-                                <w:sz w:val="16"/>
-                                <w:lang w:val="en-PK"/>
-                              </w:rPr>
-                              <w:tab/>
-                            </w:r>
-                            <w:r>
-                              <w:rPr>
-                                <w:sz w:val="16"/>
-                                <w:lang w:val="en-PK"/>
-                              </w:rPr>
-                              <w:tab/>
-                            </w:r>
-                            <w:r>
-                              <w:rPr>
-                                <w:sz w:val="16"/>
-                                <w:lang w:val="en-PK"/>
-                              </w:rPr>
-                              <w:tab/>
-                              <w:t xml:space="preserve">     </w:t>
-                            </w:r>
-                            <w:r>
-                              <w:rPr>
-                                <w:rFonts w:eastAsia="Times New Roman"/>
-                                <w:color w:val="000000"/>
-                                <w:sz w:val="16"/>
-                                <w:szCs w:val="16"/>
-                                <w:lang w:val="en-PK" w:eastAsia="en-PK"/>
-                              </w:rPr>
-                              <w:t>YES / NO / NA</w:t>
+                              <w:t xml:space="preserve">   </w:t>
                             </w:r>
                           </w:p>
                           <w:p>
@@ -7165,7 +7223,7 @@
           </mc:Choice>
           <mc:Fallback>
             <w:pict>
-              <v:shape w14:anchorId="1E33F1A2" id="Text Box 55" o:spid="_x0000_s1054" type="#_x0000_t202" style="width:544.7pt;height:27pt;visibility:visible;mso-wrap-style:square;mso-left-percent:-10001;mso-top-percent:-10001;mso-position-horizontal:absolute;mso-position-horizontal-relative:char;mso-position-vertical:absolute;mso-position-vertical-relative:line;mso-left-percent:-10001;mso-top-percent:-10001;v-text-anchor:top" o:gfxdata="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" filled="f" strokeweight=".16936mm">
+              <v:shape w14:anchorId="1E33F1A2" id="Text Box 55" o:spid="_x0000_s1055" type="#_x0000_t202" style="width:544.7pt;height:27pt;visibility:visible;mso-wrap-style:square;mso-left-percent:-10001;mso-top-percent:-10001;mso-position-horizontal:absolute;mso-position-horizontal-relative:char;mso-position-vertical:absolute;mso-position-vertical-relative:line;mso-left-percent:-10001;mso-top-percent:-10001;v-text-anchor:top" o:gfxdata="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" filled="f" strokeweight=".16936mm">
                 <v:textbox inset="0,0,0,0">
                   <w:txbxContent>
                     <w:p>
@@ -7263,90 +7321,53 @@
                       <w:r>
                         <w:rPr>
                           <w:sz w:val="16"/>
-                          <w:lang w:val="en-PK"/>
                         </w:rPr>
-                        <w:tab/>
+                        <w:t xml:space="preserve"> </w:t>
+                      </w:r>
+                      <w:proofErr w:type="gramStart"/>
+                      <w:r>
+                        <w:rPr>
+                          <w:rFonts w:ascii="Times New Roman" w:eastAsia="Times New Roman" w:hAnsi="Times New Roman" w:cs="Times New Roman"/>
+                          <w:b/>
+                          <w:bCs/>
+                          <w:color w:val="404040"/>
+                          <w:sz w:val="20"/>
+                          <w:szCs w:val="20"/>
+                        </w:rPr>
+                        <w:t xml:space="preserve">{{ </w:t>
                       </w:r>
                       <w:r>
                         <w:rPr>
-                          <w:sz w:val="16"/>
-                          <w:lang w:val="en-PK"/>
+                          <w:rFonts w:ascii="Times New Roman" w:hAnsi="Times New Roman" w:cs="Times New Roman"/>
+                          <w:b/>
+                          <w:bCs/>
+                          <w:sz w:val="20"/>
+                          <w:szCs w:val="20"/>
                         </w:rPr>
-                        <w:tab/>
+                        <w:t>NOTES</w:t>
+                      </w:r>
+                      <w:proofErr w:type="gramEnd"/>
+                      <w:r>
+                        <w:rPr>
+                          <w:rFonts w:ascii="Times New Roman" w:eastAsia="Times New Roman" w:hAnsi="Times New Roman" w:cs="Times New Roman"/>
+                          <w:b/>
+                          <w:bCs/>
+                          <w:color w:val="404040"/>
+                          <w:sz w:val="20"/>
+                          <w:szCs w:val="20"/>
+                        </w:rPr>
+                        <w:t xml:space="preserve"> }}</w:t>
                       </w:r>
                       <w:r>
                         <w:rPr>
-                          <w:sz w:val="16"/>
-                          <w:lang w:val="en-PK"/>
+                          <w:rFonts w:ascii="Times New Roman" w:eastAsia="Times New Roman" w:hAnsi="Times New Roman" w:cs="Times New Roman"/>
+                          <w:b/>
+                          <w:bCs/>
+                          <w:color w:val="404040"/>
+                          <w:sz w:val="20"/>
+                          <w:szCs w:val="20"/>
                         </w:rPr>
-                        <w:tab/>
-                      </w:r>
-                      <w:r>
-                        <w:rPr>
-                          <w:sz w:val="16"/>
-                          <w:lang w:val="en-PK"/>
-                        </w:rPr>
-                        <w:tab/>
-                      </w:r>
-                      <w:r>
-                        <w:rPr>
-                          <w:sz w:val="16"/>
-                          <w:lang w:val="en-PK"/>
-                        </w:rPr>
-                        <w:tab/>
-                      </w:r>
-                      <w:r>
-                        <w:rPr>
-                          <w:sz w:val="16"/>
-                          <w:lang w:val="en-PK"/>
-                        </w:rPr>
-                        <w:tab/>
-                      </w:r>
-                      <w:r>
-                        <w:rPr>
-                          <w:sz w:val="16"/>
-                          <w:lang w:val="en-PK"/>
-                        </w:rPr>
-                        <w:tab/>
-                      </w:r>
-                      <w:r>
-                        <w:rPr>
-                          <w:sz w:val="16"/>
-                          <w:lang w:val="en-PK"/>
-                        </w:rPr>
-                        <w:tab/>
-                      </w:r>
-                      <w:r>
-                        <w:rPr>
-                          <w:sz w:val="16"/>
-                          <w:lang w:val="en-PK"/>
-                        </w:rPr>
-                        <w:tab/>
-                      </w:r>
-                      <w:r>
-                        <w:rPr>
-                          <w:sz w:val="16"/>
-                          <w:lang w:val="en-PK"/>
-                        </w:rPr>
-                        <w:tab/>
-                      </w:r>
-                      <w:r>
-                        <w:rPr>
-                          <w:sz w:val="16"/>
-                          <w:lang w:val="en-PK"/>
-                        </w:rPr>
-                        <w:tab/>
-                        <w:t xml:space="preserve">     </w:t>
-                      </w:r>
-                      <w:r>
-                        <w:rPr>
-                          <w:rFonts w:eastAsia="Times New Roman"/>
-                          <w:color w:val="000000"/>
-                          <w:sz w:val="16"/>
-                          <w:szCs w:val="16"/>
-                          <w:lang w:val="en-PK" w:eastAsia="en-PK"/>
-                        </w:rPr>
-                        <w:t>YES / NO / NA</w:t>
+                        <w:t xml:space="preserve">   </w:t>
                       </w:r>
                     </w:p>
                     <w:p>
@@ -7614,7 +7635,7 @@
               <v:stroke joinstyle="miter"/>
               <v:path gradientshapeok="t" o:connecttype="rect"/>
             </v:shapetype>
-            <v:shape id="Text Box 3" o:spid="_x0000_s1055" type="#_x0000_t202" style="position:absolute;margin-left:32.95pt;margin-top:743.85pt;width:108.95pt;height:13.05pt;z-index:-16530432;visibility:visible;mso-wrap-style:square;mso-width-percent:0;mso-height-percent:0;mso-wrap-distance-left:9pt;mso-wrap-distance-top:0;mso-wrap-distance-right:9pt;mso-wrap-distance-bottom:0;mso-position-horizontal:absolute;mso-position-horizontal-relative:page;mso-position-vertical:absolute;mso-position-vertical-relative:page;mso-width-percent:0;mso-height-percent:0;mso-width-relative:page;mso-height-relative:page;v-text-anchor:top" o:gfxdata="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" filled="f" stroked="f">
+            <v:shape id="Text Box 3" o:spid="_x0000_s1056" type="#_x0000_t202" style="position:absolute;margin-left:32.95pt;margin-top:743.85pt;width:108.95pt;height:13.05pt;z-index:-16530432;visibility:visible;mso-wrap-style:square;mso-width-percent:0;mso-height-percent:0;mso-wrap-distance-left:9pt;mso-wrap-distance-top:0;mso-wrap-distance-right:9pt;mso-wrap-distance-bottom:0;mso-position-horizontal:absolute;mso-position-horizontal-relative:page;mso-position-vertical:absolute;mso-position-vertical-relative:page;mso-width-percent:0;mso-height-percent:0;mso-width-relative:page;mso-height-relative:page;v-text-anchor:top" o:gfxdata="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" filled="f" stroked="f">
               <v:textbox inset="0,0,0,0">
                 <w:txbxContent>
                   <w:p>
@@ -7726,7 +7747,7 @@
         </mc:Choice>
         <mc:Fallback>
           <w:pict>
-            <v:shape w14:anchorId="6A51DCED" id="Text Box 2" o:spid="_x0000_s1056" type="#_x0000_t202" style="position:absolute;margin-left:252pt;margin-top:743.85pt;width:73.5pt;height:13.05pt;z-index:-16529920;visibility:visible;mso-wrap-style:square;mso-width-percent:0;mso-height-percent:0;mso-wrap-distance-left:9pt;mso-wrap-distance-top:0;mso-wrap-distance-right:9pt;mso-wrap-distance-bottom:0;mso-position-horizontal:absolute;mso-position-horizontal-relative:page;mso-position-vertical:absolute;mso-position-vertical-relative:page;mso-width-percent:0;mso-height-percent:0;mso-width-relative:page;mso-height-relative:page;v-text-anchor:top" o:gfxdata="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" filled="f" stroked="f">
+            <v:shape w14:anchorId="6A51DCED" id="Text Box 2" o:spid="_x0000_s1057" type="#_x0000_t202" style="position:absolute;margin-left:252pt;margin-top:743.85pt;width:73.5pt;height:13.05pt;z-index:-16529920;visibility:visible;mso-wrap-style:square;mso-width-percent:0;mso-height-percent:0;mso-wrap-distance-left:9pt;mso-wrap-distance-top:0;mso-wrap-distance-right:9pt;mso-wrap-distance-bottom:0;mso-position-horizontal:absolute;mso-position-horizontal-relative:page;mso-position-vertical:absolute;mso-position-vertical-relative:page;mso-width-percent:0;mso-height-percent:0;mso-width-relative:page;mso-height-relative:page;v-text-anchor:top" o:gfxdata="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" filled="f" stroked="f">
               <v:textbox inset="0,0,0,0">
                 <w:txbxContent>
                   <w:p>
@@ -7860,7 +7881,7 @@
         </mc:Choice>
         <mc:Fallback>
           <w:pict>
-            <v:shape w14:anchorId="61955ACB" id="Text Box 1" o:spid="_x0000_s1057" type="#_x0000_t202" style="position:absolute;margin-left:455.35pt;margin-top:743.85pt;width:124.75pt;height:13.05pt;z-index:-16529408;visibility:visible;mso-wrap-style:square;mso-width-percent:0;mso-height-percent:0;mso-wrap-distance-left:9pt;mso-wrap-distance-top:0;mso-wrap-distance-right:9pt;mso-wrap-distance-bottom:0;mso-position-horizontal:absolute;mso-position-horizontal-relative:page;mso-position-vertical:absolute;mso-position-vertical-relative:page;mso-width-percent:0;mso-height-percent:0;mso-width-relative:page;mso-height-relative:page;v-text-anchor:top" o:gfxdata="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" filled="f" stroked="f">
+            <v:shape w14:anchorId="61955ACB" id="_x0000_s1058" type="#_x0000_t202" style="position:absolute;margin-left:455.35pt;margin-top:743.85pt;width:124.75pt;height:13.05pt;z-index:-16529408;visibility:visible;mso-wrap-style:square;mso-width-percent:0;mso-height-percent:0;mso-wrap-distance-left:9pt;mso-wrap-distance-top:0;mso-wrap-distance-right:9pt;mso-wrap-distance-bottom:0;mso-position-horizontal:absolute;mso-position-horizontal-relative:page;mso-position-vertical:absolute;mso-position-vertical-relative:page;mso-width-percent:0;mso-height-percent:0;mso-width-relative:page;mso-height-relative:page;v-text-anchor:top" o:gfxdata="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" filled="f" stroked="f">
               <v:textbox inset="0,0,0,0">
                 <w:txbxContent>
                   <w:p>

</xml_diff>